<commit_message>
corrección en el nombre de la guía
</commit_message>
<xml_diff>
--- a/PDRMYE/GUÍAS RÁPIDAS/MUNICIPIOS/MUNICIPIOS/INFORMACIÓN.docx
+++ b/PDRMYE/GUÍAS RÁPIDAS/MUNICIPIOS/MUNICIPIOS/INFORMACIÓN.docx
@@ -504,16 +504,7 @@
           <w:sz w:val="44"/>
           <w:szCs w:val="44"/>
         </w:rPr>
-        <w:t>CATÁ</w:t>
-      </w:r>
-      <w:r>
-        <w:rPr>
-          <w:rFonts w:cs="Arial"/>
-          <w:b/>
-          <w:sz w:val="44"/>
-          <w:szCs w:val="44"/>
-        </w:rPr>
-        <w:t>LOGOS</w:t>
+        <w:t>INFORMACIÓN</w:t>
       </w:r>
     </w:p>
     <w:p>
@@ -953,7 +944,7 @@
             </w:rPr>
             <w:fldChar w:fldCharType="separate"/>
           </w:r>
-          <w:hyperlink w:anchor="_Toc129852436" w:history="1">
+          <w:hyperlink w:anchor="_Toc130394685" w:history="1">
             <w:r>
               <w:rPr>
                 <w:rStyle w:val="Hipervnculo"/>
@@ -976,7 +967,7 @@
               <w:rPr>
                 <w:webHidden/>
               </w:rPr>
-              <w:instrText xml:space="preserve"> PAGEREF _Toc129852436 \h </w:instrText>
+              <w:instrText xml:space="preserve"> PAGEREF _Toc130394685 \h </w:instrText>
             </w:r>
             <w:r>
               <w:rPr>
@@ -1011,7 +1002,7 @@
               <w:lang w:val="es-MX" w:eastAsia="es-MX"/>
             </w:rPr>
           </w:pPr>
-          <w:hyperlink w:anchor="_Toc129852437" w:history="1">
+          <w:hyperlink w:anchor="_Toc130394686" w:history="1">
             <w:r>
               <w:rPr>
                 <w:rStyle w:val="Hipervnculo"/>
@@ -1034,7 +1025,7 @@
               <w:rPr>
                 <w:webHidden/>
               </w:rPr>
-              <w:instrText xml:space="preserve"> PAGEREF _Toc129852437 \h </w:instrText>
+              <w:instrText xml:space="preserve"> PAGEREF _Toc130394686 \h </w:instrText>
             </w:r>
             <w:r>
               <w:rPr>
@@ -1069,7 +1060,7 @@
               <w:lang w:val="es-MX" w:eastAsia="es-MX"/>
             </w:rPr>
           </w:pPr>
-          <w:hyperlink w:anchor="_Toc129852438" w:history="1">
+          <w:hyperlink w:anchor="_Toc130394687" w:history="1">
             <w:r>
               <w:rPr>
                 <w:rStyle w:val="Hipervnculo"/>
@@ -1092,7 +1083,7 @@
               <w:rPr>
                 <w:webHidden/>
               </w:rPr>
-              <w:instrText xml:space="preserve"> PAGEREF _Toc129852438 \h </w:instrText>
+              <w:instrText xml:space="preserve"> PAGEREF _Toc130394687 \h </w:instrText>
             </w:r>
             <w:r>
               <w:rPr>
@@ -1127,7 +1118,7 @@
               <w:lang w:val="es-MX" w:eastAsia="es-MX"/>
             </w:rPr>
           </w:pPr>
-          <w:hyperlink w:anchor="_Toc129852439" w:history="1">
+          <w:hyperlink w:anchor="_Toc130394688" w:history="1">
             <w:r>
               <w:rPr>
                 <w:rStyle w:val="Hipervnculo"/>
@@ -1150,7 +1141,7 @@
               <w:rPr>
                 <w:webHidden/>
               </w:rPr>
-              <w:instrText xml:space="preserve"> PAGEREF _Toc129852439 \h </w:instrText>
+              <w:instrText xml:space="preserve"> PAGEREF _Toc130394688 \h </w:instrText>
             </w:r>
             <w:r>
               <w:rPr>
@@ -1185,7 +1176,7 @@
               <w:lang w:val="es-MX" w:eastAsia="es-MX"/>
             </w:rPr>
           </w:pPr>
-          <w:hyperlink w:anchor="_Toc129852440" w:history="1">
+          <w:hyperlink w:anchor="_Toc130394689" w:history="1">
             <w:r>
               <w:rPr>
                 <w:rStyle w:val="Hipervnculo"/>
@@ -1208,7 +1199,7 @@
               <w:rPr>
                 <w:webHidden/>
               </w:rPr>
-              <w:instrText xml:space="preserve"> PAGEREF _Toc129852440 \h </w:instrText>
+              <w:instrText xml:space="preserve"> PAGEREF _Toc130394689 \h </w:instrText>
             </w:r>
             <w:r>
               <w:rPr>
@@ -1226,64 +1217,6 @@
                 <w:webHidden/>
               </w:rPr>
               <w:t>5</w:t>
-            </w:r>
-            <w:r>
-              <w:rPr>
-                <w:webHidden/>
-              </w:rPr>
-              <w:fldChar w:fldCharType="end"/>
-            </w:r>
-          </w:hyperlink>
-        </w:p>
-        <w:p>
-          <w:pPr>
-            <w:pStyle w:val="TDC1"/>
-            <w:rPr>
-              <w:rFonts w:eastAsiaTheme="minorEastAsia" w:cstheme="minorBidi"/>
-              <w:lang w:val="es-MX" w:eastAsia="es-MX"/>
-            </w:rPr>
-          </w:pPr>
-          <w:hyperlink w:anchor="_Toc129852441" w:history="1">
-            <w:r>
-              <w:rPr>
-                <w:rStyle w:val="Hipervnculo"/>
-              </w:rPr>
-              <w:t>Administración de Cuentas Bancarias</w:t>
-            </w:r>
-            <w:r>
-              <w:rPr>
-                <w:webHidden/>
-              </w:rPr>
-              <w:tab/>
-            </w:r>
-            <w:r>
-              <w:rPr>
-                <w:webHidden/>
-              </w:rPr>
-              <w:fldChar w:fldCharType="begin"/>
-            </w:r>
-            <w:r>
-              <w:rPr>
-                <w:webHidden/>
-              </w:rPr>
-              <w:instrText xml:space="preserve"> PAGEREF _Toc129852441 \h </w:instrText>
-            </w:r>
-            <w:r>
-              <w:rPr>
-                <w:webHidden/>
-              </w:rPr>
-            </w:r>
-            <w:r>
-              <w:rPr>
-                <w:webHidden/>
-              </w:rPr>
-              <w:fldChar w:fldCharType="separate"/>
-            </w:r>
-            <w:r>
-              <w:rPr>
-                <w:webHidden/>
-              </w:rPr>
-              <w:t>7</w:t>
             </w:r>
             <w:r>
               <w:rPr>
@@ -1339,6 +1272,8 @@
           <w:sz w:val="24"/>
         </w:rPr>
       </w:pPr>
+      <w:bookmarkStart w:id="0" w:name="_GoBack"/>
+      <w:bookmarkEnd w:id="0"/>
     </w:p>
     <w:p>
       <w:pPr>
@@ -2042,18 +1977,18 @@
           <w:b w:val="0"/>
         </w:rPr>
       </w:pPr>
-      <w:bookmarkStart w:id="0" w:name="_Toc123297018"/>
-      <w:bookmarkStart w:id="1" w:name="_Toc129682578"/>
-      <w:bookmarkStart w:id="2" w:name="_Toc129852436"/>
+      <w:bookmarkStart w:id="1" w:name="_Toc123297018"/>
+      <w:bookmarkStart w:id="2" w:name="_Toc129682578"/>
+      <w:bookmarkStart w:id="3" w:name="_Toc130394685"/>
       <w:r>
         <w:rPr>
           <w:rFonts w:cs="Arial"/>
         </w:rPr>
         <w:t>Objetivo</w:t>
       </w:r>
-      <w:bookmarkEnd w:id="0"/>
       <w:bookmarkEnd w:id="1"/>
       <w:bookmarkEnd w:id="2"/>
+      <w:bookmarkEnd w:id="3"/>
     </w:p>
     <w:p>
       <w:pPr>
@@ -2127,18 +2062,18 @@
           <w:b w:val="0"/>
         </w:rPr>
       </w:pPr>
-      <w:bookmarkStart w:id="3" w:name="_Toc123297019"/>
-      <w:bookmarkStart w:id="4" w:name="_Toc129682579"/>
-      <w:bookmarkStart w:id="5" w:name="_Toc129852437"/>
+      <w:bookmarkStart w:id="4" w:name="_Toc123297019"/>
+      <w:bookmarkStart w:id="5" w:name="_Toc129682579"/>
+      <w:bookmarkStart w:id="6" w:name="_Toc130394686"/>
       <w:r>
         <w:rPr>
           <w:rFonts w:cs="Arial"/>
         </w:rPr>
         <w:t>Alcance</w:t>
       </w:r>
-      <w:bookmarkEnd w:id="3"/>
       <w:bookmarkEnd w:id="4"/>
       <w:bookmarkEnd w:id="5"/>
+      <w:bookmarkEnd w:id="6"/>
       <w:r>
         <w:rPr>
           <w:rFonts w:cs="Arial"/>
@@ -2251,18 +2186,18 @@
           <w:rFonts w:cs="Arial"/>
         </w:rPr>
       </w:pPr>
-      <w:bookmarkStart w:id="6" w:name="_Toc123297020"/>
-      <w:bookmarkStart w:id="7" w:name="_Toc129682580"/>
-      <w:bookmarkStart w:id="8" w:name="_Toc129852438"/>
+      <w:bookmarkStart w:id="7" w:name="_Toc123297020"/>
+      <w:bookmarkStart w:id="8" w:name="_Toc129682580"/>
+      <w:bookmarkStart w:id="9" w:name="_Toc130394687"/>
       <w:r>
         <w:rPr>
           <w:rFonts w:cs="Arial"/>
         </w:rPr>
         <w:t>Usuario</w:t>
       </w:r>
-      <w:bookmarkEnd w:id="6"/>
       <w:bookmarkEnd w:id="7"/>
       <w:bookmarkEnd w:id="8"/>
+      <w:bookmarkEnd w:id="9"/>
     </w:p>
     <w:p>
       <w:pPr>
@@ -2563,7 +2498,7 @@
           <w:rFonts w:cs="Arial"/>
         </w:rPr>
       </w:pPr>
-      <w:bookmarkStart w:id="9" w:name="_Toc129852439"/>
+      <w:bookmarkStart w:id="10" w:name="_Toc130394688"/>
       <w:r>
         <w:rPr>
           <w:rFonts w:cs="Arial"/>
@@ -2572,7 +2507,7 @@
         </w:rPr>
         <w:t>CATÁLOGOS</w:t>
       </w:r>
-      <w:bookmarkEnd w:id="9"/>
+      <w:bookmarkEnd w:id="10"/>
     </w:p>
     <w:p>
       <w:pPr>
@@ -2761,9 +2696,9 @@
           <w:rFonts w:cs="Arial"/>
         </w:rPr>
       </w:pPr>
-      <w:bookmarkStart w:id="10" w:name="_Toc124342027"/>
-      <w:bookmarkStart w:id="11" w:name="_Toc124346601"/>
-      <w:bookmarkStart w:id="12" w:name="_Toc129852440"/>
+      <w:bookmarkStart w:id="11" w:name="_Toc124342027"/>
+      <w:bookmarkStart w:id="12" w:name="_Toc124346601"/>
+      <w:bookmarkStart w:id="13" w:name="_Toc130394689"/>
       <w:r>
         <w:rPr>
           <w:rFonts w:cs="Arial"/>
@@ -2776,15 +2711,15 @@
         </w:rPr>
         <w:t xml:space="preserve"> de </w:t>
       </w:r>
-      <w:bookmarkEnd w:id="10"/>
       <w:bookmarkEnd w:id="11"/>
+      <w:bookmarkEnd w:id="12"/>
       <w:r>
         <w:rPr>
           <w:rFonts w:cs="Arial"/>
         </w:rPr>
         <w:t>Avisos</w:t>
       </w:r>
-      <w:bookmarkEnd w:id="12"/>
+      <w:bookmarkEnd w:id="13"/>
     </w:p>
     <w:p>
       <w:r>
@@ -3414,8 +3349,10 @@
         <w:rPr>
           <w:rFonts w:ascii="Arial" w:hAnsi="Arial" w:cs="Arial"/>
           <w:b/>
+          <w:noProof/>
           <w:sz w:val="24"/>
           <w:szCs w:val="24"/>
+          <w:lang w:val="es-MX" w:eastAsia="es-MX"/>
         </w:rPr>
         <w:drawing>
           <wp:inline distT="0" distB="0" distL="0" distR="0" wp14:anchorId="602BF493" wp14:editId="6B98DA9A">
@@ -3579,8 +3516,10 @@
         <w:rPr>
           <w:rFonts w:ascii="Arial" w:hAnsi="Arial" w:cs="Arial"/>
           <w:b/>
+          <w:noProof/>
           <w:sz w:val="24"/>
           <w:szCs w:val="24"/>
+          <w:lang w:val="es-MX" w:eastAsia="es-MX"/>
         </w:rPr>
         <w:drawing>
           <wp:inline distT="0" distB="0" distL="0" distR="0" wp14:anchorId="42A6F99D" wp14:editId="76E2135F">
@@ -4030,8 +3969,10 @@
         <w:rPr>
           <w:rFonts w:ascii="Arial" w:hAnsi="Arial" w:cs="Arial"/>
           <w:b/>
+          <w:noProof/>
           <w:sz w:val="24"/>
           <w:szCs w:val="24"/>
+          <w:lang w:val="es-MX" w:eastAsia="es-MX"/>
         </w:rPr>
         <w:drawing>
           <wp:inline distT="0" distB="0" distL="0" distR="0" wp14:anchorId="25623686" wp14:editId="2104132D">
@@ -4112,8 +4053,6 @@
           <w:szCs w:val="24"/>
         </w:rPr>
       </w:pPr>
-      <w:bookmarkStart w:id="13" w:name="_GoBack"/>
-      <w:bookmarkEnd w:id="13"/>
     </w:p>
     <w:sectPr>
       <w:headerReference w:type="default" r:id="rId14"/>
@@ -4417,7 +4356,7 @@
                 <w:noProof/>
                 <w:color w:val="FFFFFF" w:themeColor="background1"/>
               </w:rPr>
-              <w:t>7</w:t>
+              <w:t>3</w:t>
             </w:r>
             <w:r>
               <w:rPr>
@@ -6448,7 +6387,7 @@
 </file>
 
 <file path=customXml/itemProps1.xml><?xml version="1.0" encoding="utf-8"?>
-<ds:datastoreItem xmlns:ds="http://schemas.openxmlformats.org/officeDocument/2006/customXml" ds:itemID="{4E394F6E-F41E-44CA-A968-D7711C0A53E7}">
+<ds:datastoreItem xmlns:ds="http://schemas.openxmlformats.org/officeDocument/2006/customXml" ds:itemID="{DC6400BD-F70E-40EC-8801-204390EF1700}">
   <ds:schemaRefs>
     <ds:schemaRef ds:uri="http://schemas.openxmlformats.org/officeDocument/2006/bibliography"/>
   </ds:schemaRefs>

</xml_diff>

<commit_message>
Se atendieron observaciones de guías rápidas
</commit_message>
<xml_diff>
--- a/PDRMYE/GUÍAS RÁPIDAS/MUNICIPIOS/MUNICIPIOS/INFORMACIÓN.docx
+++ b/PDRMYE/GUÍAS RÁPIDAS/MUNICIPIOS/MUNICIPIOS/INFORMACIÓN.docx
@@ -1,6 +1,6 @@
 
 <file path=word/document.xml><?xml version="1.0" encoding="utf-8"?>
-<w:document xmlns:wpc="http://schemas.microsoft.com/office/word/2010/wordprocessingCanvas" xmlns:cx="http://schemas.microsoft.com/office/drawing/2014/chartex" xmlns:mc="http://schemas.openxmlformats.org/markup-compatibility/2006" xmlns:o="urn:schemas-microsoft-com:office:office" xmlns:r="http://schemas.openxmlformats.org/officeDocument/2006/relationships" xmlns:m="http://schemas.openxmlformats.org/officeDocument/2006/math" xmlns:v="urn:schemas-microsoft-com:vml" xmlns:wp14="http://schemas.microsoft.com/office/word/2010/wordprocessingDrawing" xmlns:wp="http://schemas.openxmlformats.org/drawingml/2006/wordprocessingDrawing" xmlns:w10="urn:schemas-microsoft-com:office:word" xmlns:w="http://schemas.openxmlformats.org/wordprocessingml/2006/main" xmlns:w14="http://schemas.microsoft.com/office/word/2010/wordml" xmlns:w15="http://schemas.microsoft.com/office/word/2012/wordml" xmlns:w16se="http://schemas.microsoft.com/office/word/2015/wordml/symex" xmlns:wpg="http://schemas.microsoft.com/office/word/2010/wordprocessingGroup" xmlns:wpi="http://schemas.microsoft.com/office/word/2010/wordprocessingInk" xmlns:wne="http://schemas.microsoft.com/office/word/2006/wordml" xmlns:wps="http://schemas.microsoft.com/office/word/2010/wordprocessingShape" mc:Ignorable="w14 w15 w16se wp14">
+<w:document xmlns:wpc="http://schemas.microsoft.com/office/word/2010/wordprocessingCanvas" xmlns:cx="http://schemas.microsoft.com/office/drawing/2014/chartex" xmlns:cx1="http://schemas.microsoft.com/office/drawing/2015/9/8/chartex" xmlns:mc="http://schemas.openxmlformats.org/markup-compatibility/2006" xmlns:o="urn:schemas-microsoft-com:office:office" xmlns:r="http://schemas.openxmlformats.org/officeDocument/2006/relationships" xmlns:m="http://schemas.openxmlformats.org/officeDocument/2006/math" xmlns:v="urn:schemas-microsoft-com:vml" xmlns:wp14="http://schemas.microsoft.com/office/word/2010/wordprocessingDrawing" xmlns:wp="http://schemas.openxmlformats.org/drawingml/2006/wordprocessingDrawing" xmlns:w10="urn:schemas-microsoft-com:office:word" xmlns:w="http://schemas.openxmlformats.org/wordprocessingml/2006/main" xmlns:w14="http://schemas.microsoft.com/office/word/2010/wordml" xmlns:w15="http://schemas.microsoft.com/office/word/2012/wordml" xmlns:w16se="http://schemas.microsoft.com/office/word/2015/wordml/symex" xmlns:wpg="http://schemas.microsoft.com/office/word/2010/wordprocessingGroup" xmlns:wpi="http://schemas.microsoft.com/office/word/2010/wordprocessingInk" xmlns:wne="http://schemas.microsoft.com/office/word/2006/wordml" xmlns:wps="http://schemas.microsoft.com/office/word/2010/wordprocessingShape" mc:Ignorable="w14 w15 w16se wp14">
   <w:body>
     <w:p>
       <w:pPr>
@@ -100,7 +100,7 @@
               </wp:anchor>
             </w:drawing>
           </mc:Choice>
-          <mc:Fallback xmlns:cx1="http://schemas.microsoft.com/office/drawing/2015/9/8/chartex">
+          <mc:Fallback>
             <w:pict>
               <v:rect w14:anchorId="06FFA84B" id="Rectángulo 3" o:spid="_x0000_s1026" style="position:absolute;margin-left:0;margin-top:-55.8pt;width:582.7pt;height:760.2pt;z-index:-251512832;visibility:visible;mso-wrap-style:square;mso-width-percent:0;mso-height-percent:0;mso-wrap-distance-left:9pt;mso-wrap-distance-top:0;mso-wrap-distance-right:9pt;mso-wrap-distance-bottom:0;mso-position-horizontal:left;mso-position-horizontal-relative:page;mso-position-vertical:absolute;mso-position-vertical-relative:text;mso-width-percent:0;mso-height-percent:0;mso-width-relative:margin;mso-height-relative:margin;v-text-anchor:middle" o:gfxdata="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" fillcolor="#f2f2f2" stroked="f" strokeweight="1pt">
                 <v:shadow on="t" type="perspective" color="black" opacity="7208f" offset="0,0" matrix="66847f,,,66847f"/>
@@ -375,7 +375,7 @@
               </wp:anchor>
             </w:drawing>
           </mc:Choice>
-          <mc:Fallback xmlns:cx1="http://schemas.microsoft.com/office/drawing/2015/9/8/chartex">
+          <mc:Fallback>
             <w:pict>
               <v:rect w14:anchorId="6E426A2F" id="Rectángulo 4" o:spid="_x0000_s1026" style="position:absolute;left:0;text-align:left;margin-left:-70.05pt;margin-top:29.75pt;width:579.3pt;height:94pt;z-index:251781120;visibility:visible;mso-wrap-style:square;mso-width-percent:0;mso-height-percent:0;mso-wrap-distance-left:9pt;mso-wrap-distance-top:0;mso-wrap-distance-right:9pt;mso-wrap-distance-bottom:0;mso-position-horizontal:absolute;mso-position-horizontal-relative:margin;mso-position-vertical:absolute;mso-position-vertical-relative:text;mso-width-percent:0;mso-height-percent:0;mso-width-relative:margin;mso-height-relative:margin;v-text-anchor:middle" o:gfxdata="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" fillcolor="#aaa [3030]" stroked="f">
                 <v:fill color2="#a3a3a3 [3174]" rotate="t" colors="0 #afafaf;.5 #a5a5a5;1 #929292" focus="100%" type="gradient">
@@ -815,7 +815,7 @@
               </wp:anchor>
             </w:drawing>
           </mc:Choice>
-          <mc:Fallback xmlns:cx1="http://schemas.microsoft.com/office/drawing/2015/9/8/chartex">
+          <mc:Fallback>
             <w:pict>
               <v:rect w14:anchorId="63962291" id="Rectángulo 23" o:spid="_x0000_s1027" style="position:absolute;left:0;text-align:left;margin-left:0;margin-top:2.05pt;width:533.9pt;height:21.05pt;z-index:251801600;visibility:visible;mso-wrap-style:square;mso-width-percent:0;mso-height-percent:0;mso-wrap-distance-left:9pt;mso-wrap-distance-top:0;mso-wrap-distance-right:9pt;mso-wrap-distance-bottom:0;mso-position-horizontal:center;mso-position-horizontal-relative:margin;mso-position-vertical:absolute;mso-position-vertical-relative:text;mso-width-percent:0;mso-height-percent:0;mso-width-relative:margin;mso-height-relative:margin;v-text-anchor:middle" o:gfxdata="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" fillcolor="#aaa [3030]" stroked="f">
                 <v:fill color2="#a3a3a3 [3174]" rotate="t" colors="0 #afafaf;.5 #a5a5a5;1 #929292" focus="100%" type="gradient">
@@ -944,12 +944,108 @@
             </w:rPr>
             <w:fldChar w:fldCharType="separate"/>
           </w:r>
-          <w:hyperlink w:anchor="_Toc130394685" w:history="1">
+          <w:bookmarkStart w:id="0" w:name="_GoBack"/>
+          <w:bookmarkEnd w:id="0"/>
+          <w:r>
+            <w:rPr>
+              <w:rStyle w:val="Hipervnculo"/>
+            </w:rPr>
+            <w:fldChar w:fldCharType="begin"/>
+          </w:r>
+          <w:r>
+            <w:rPr>
+              <w:rStyle w:val="Hipervnculo"/>
+            </w:rPr>
+            <w:instrText xml:space="preserve"> </w:instrText>
+          </w:r>
+          <w:r>
+            <w:instrText>HYPERLINK \l "_Toc130803582"</w:instrText>
+          </w:r>
+          <w:r>
+            <w:rPr>
+              <w:rStyle w:val="Hipervnculo"/>
+            </w:rPr>
+            <w:instrText xml:space="preserve"> </w:instrText>
+          </w:r>
+          <w:r>
+            <w:rPr>
+              <w:rStyle w:val="Hipervnculo"/>
+            </w:rPr>
+          </w:r>
+          <w:r>
+            <w:rPr>
+              <w:rStyle w:val="Hipervnculo"/>
+            </w:rPr>
+            <w:fldChar w:fldCharType="separate"/>
+          </w:r>
+          <w:r>
+            <w:rPr>
+              <w:rStyle w:val="Hipervnculo"/>
+            </w:rPr>
+            <w:t>Objetivo</w:t>
+          </w:r>
+          <w:r>
+            <w:rPr>
+              <w:webHidden/>
+            </w:rPr>
+            <w:tab/>
+          </w:r>
+          <w:r>
+            <w:rPr>
+              <w:webHidden/>
+            </w:rPr>
+            <w:fldChar w:fldCharType="begin"/>
+          </w:r>
+          <w:r>
+            <w:rPr>
+              <w:webHidden/>
+            </w:rPr>
+            <w:instrText xml:space="preserve"> PAGEREF _Toc130803582 \h </w:instrText>
+          </w:r>
+          <w:r>
+            <w:rPr>
+              <w:webHidden/>
+            </w:rPr>
+          </w:r>
+          <w:r>
+            <w:rPr>
+              <w:webHidden/>
+            </w:rPr>
+            <w:fldChar w:fldCharType="separate"/>
+          </w:r>
+          <w:r>
+            <w:rPr>
+              <w:webHidden/>
+            </w:rPr>
+            <w:t>3</w:t>
+          </w:r>
+          <w:r>
+            <w:rPr>
+              <w:webHidden/>
+            </w:rPr>
+            <w:fldChar w:fldCharType="end"/>
+          </w:r>
+          <w:r>
+            <w:rPr>
+              <w:rStyle w:val="Hipervnculo"/>
+            </w:rPr>
+            <w:fldChar w:fldCharType="end"/>
+          </w:r>
+        </w:p>
+        <w:p>
+          <w:pPr>
+            <w:pStyle w:val="TDC1"/>
+            <w:rPr>
+              <w:rFonts w:eastAsiaTheme="minorEastAsia" w:cstheme="minorBidi"/>
+              <w:lang w:val="es-MX" w:eastAsia="es-MX"/>
+            </w:rPr>
+          </w:pPr>
+          <w:hyperlink w:anchor="_Toc130803583" w:history="1">
             <w:r>
               <w:rPr>
                 <w:rStyle w:val="Hipervnculo"/>
               </w:rPr>
-              <w:t>Objetivo</w:t>
+              <w:t>Alcance</w:t>
             </w:r>
             <w:r>
               <w:rPr>
@@ -967,7 +1063,7 @@
               <w:rPr>
                 <w:webHidden/>
               </w:rPr>
-              <w:instrText xml:space="preserve"> PAGEREF _Toc130394685 \h </w:instrText>
+              <w:instrText xml:space="preserve"> PAGEREF _Toc130803583 \h </w:instrText>
             </w:r>
             <w:r>
               <w:rPr>
@@ -1002,12 +1098,12 @@
               <w:lang w:val="es-MX" w:eastAsia="es-MX"/>
             </w:rPr>
           </w:pPr>
-          <w:hyperlink w:anchor="_Toc130394686" w:history="1">
+          <w:hyperlink w:anchor="_Toc130803584" w:history="1">
             <w:r>
               <w:rPr>
                 <w:rStyle w:val="Hipervnculo"/>
               </w:rPr>
-              <w:t>Alcance</w:t>
+              <w:t>Usuario</w:t>
             </w:r>
             <w:r>
               <w:rPr>
@@ -1025,7 +1121,7 @@
               <w:rPr>
                 <w:webHidden/>
               </w:rPr>
-              <w:instrText xml:space="preserve"> PAGEREF _Toc130394686 \h </w:instrText>
+              <w:instrText xml:space="preserve"> PAGEREF _Toc130803584 \h </w:instrText>
             </w:r>
             <w:r>
               <w:rPr>
@@ -1060,65 +1156,7 @@
               <w:lang w:val="es-MX" w:eastAsia="es-MX"/>
             </w:rPr>
           </w:pPr>
-          <w:hyperlink w:anchor="_Toc130394687" w:history="1">
-            <w:r>
-              <w:rPr>
-                <w:rStyle w:val="Hipervnculo"/>
-              </w:rPr>
-              <w:t>Usuario</w:t>
-            </w:r>
-            <w:r>
-              <w:rPr>
-                <w:webHidden/>
-              </w:rPr>
-              <w:tab/>
-            </w:r>
-            <w:r>
-              <w:rPr>
-                <w:webHidden/>
-              </w:rPr>
-              <w:fldChar w:fldCharType="begin"/>
-            </w:r>
-            <w:r>
-              <w:rPr>
-                <w:webHidden/>
-              </w:rPr>
-              <w:instrText xml:space="preserve"> PAGEREF _Toc130394687 \h </w:instrText>
-            </w:r>
-            <w:r>
-              <w:rPr>
-                <w:webHidden/>
-              </w:rPr>
-            </w:r>
-            <w:r>
-              <w:rPr>
-                <w:webHidden/>
-              </w:rPr>
-              <w:fldChar w:fldCharType="separate"/>
-            </w:r>
-            <w:r>
-              <w:rPr>
-                <w:webHidden/>
-              </w:rPr>
-              <w:t>3</w:t>
-            </w:r>
-            <w:r>
-              <w:rPr>
-                <w:webHidden/>
-              </w:rPr>
-              <w:fldChar w:fldCharType="end"/>
-            </w:r>
-          </w:hyperlink>
-        </w:p>
-        <w:p>
-          <w:pPr>
-            <w:pStyle w:val="TDC1"/>
-            <w:rPr>
-              <w:rFonts w:eastAsiaTheme="minorEastAsia" w:cstheme="minorBidi"/>
-              <w:lang w:val="es-MX" w:eastAsia="es-MX"/>
-            </w:rPr>
-          </w:pPr>
-          <w:hyperlink w:anchor="_Toc130394688" w:history="1">
+          <w:hyperlink w:anchor="_Toc130803585" w:history="1">
             <w:r>
               <w:rPr>
                 <w:rStyle w:val="Hipervnculo"/>
@@ -1141,7 +1179,7 @@
               <w:rPr>
                 <w:webHidden/>
               </w:rPr>
-              <w:instrText xml:space="preserve"> PAGEREF _Toc130394688 \h </w:instrText>
+              <w:instrText xml:space="preserve"> PAGEREF _Toc130803585 \h </w:instrText>
             </w:r>
             <w:r>
               <w:rPr>
@@ -1176,7 +1214,7 @@
               <w:lang w:val="es-MX" w:eastAsia="es-MX"/>
             </w:rPr>
           </w:pPr>
-          <w:hyperlink w:anchor="_Toc130394689" w:history="1">
+          <w:hyperlink w:anchor="_Toc130803586" w:history="1">
             <w:r>
               <w:rPr>
                 <w:rStyle w:val="Hipervnculo"/>
@@ -1199,7 +1237,7 @@
               <w:rPr>
                 <w:webHidden/>
               </w:rPr>
-              <w:instrText xml:space="preserve"> PAGEREF _Toc130394689 \h </w:instrText>
+              <w:instrText xml:space="preserve"> PAGEREF _Toc130803586 \h </w:instrText>
             </w:r>
             <w:r>
               <w:rPr>
@@ -1310,8 +1348,6 @@
           <w:sz w:val="24"/>
         </w:rPr>
       </w:pPr>
-      <w:bookmarkStart w:id="0" w:name="_GoBack"/>
-      <w:bookmarkEnd w:id="0"/>
     </w:p>
     <w:p>
       <w:pPr>
@@ -1511,7 +1547,7 @@
               </wp:anchor>
             </w:drawing>
           </mc:Choice>
-          <mc:Fallback xmlns:cx1="http://schemas.microsoft.com/office/drawing/2015/9/8/chartex">
+          <mc:Fallback>
             <w:pict>
               <v:rect w14:anchorId="19E49FED" id="Rectángulo 15" o:spid="_x0000_s1028" style="position:absolute;margin-left:-38.85pt;margin-top:18.8pt;width:533.9pt;height:21.05pt;z-index:251782144;visibility:visible;mso-wrap-style:square;mso-width-percent:0;mso-height-percent:0;mso-wrap-distance-left:9pt;mso-wrap-distance-top:0;mso-wrap-distance-right:9pt;mso-wrap-distance-bottom:0;mso-position-horizontal:absolute;mso-position-horizontal-relative:margin;mso-position-vertical:absolute;mso-position-vertical-relative:text;mso-width-percent:0;mso-height-percent:0;mso-width-relative:margin;mso-height-relative:margin;v-text-anchor:middle" o:gfxdata="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" fillcolor="#aaa [3030]" stroked="f">
                 <v:fill color2="#a3a3a3 [3174]" rotate="t" colors="0 #afafaf;.5 #a5a5a5;1 #929292" focus="100%" type="gradient">
@@ -1708,7 +1744,7 @@
               </wp:anchor>
             </w:drawing>
           </mc:Choice>
-          <mc:Fallback xmlns:cx1="http://schemas.microsoft.com/office/drawing/2015/9/8/chartex">
+          <mc:Fallback>
             <w:pict>
               <v:rect w14:anchorId="75DE90A8" id="Rectángulo 17" o:spid="_x0000_s1029" style="position:absolute;margin-left:63.65pt;margin-top:21.25pt;width:346.4pt;height:89.3pt;z-index:251870208;visibility:visible;mso-wrap-style:square;mso-height-percent:0;mso-wrap-distance-left:9pt;mso-wrap-distance-top:0;mso-wrap-distance-right:9pt;mso-wrap-distance-bottom:0;mso-position-horizontal:absolute;mso-position-horizontal-relative:text;mso-position-vertical:absolute;mso-position-vertical-relative:text;mso-height-percent:0;mso-height-relative:margin;v-text-anchor:middle" o:gfxdata="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" fillcolor="white [3201]" strokecolor="#a5a5a5 [3206]" strokeweight="1pt">
                 <v:textbox>
@@ -1876,7 +1912,7 @@
               </wp:anchor>
             </w:drawing>
           </mc:Choice>
-          <mc:Fallback xmlns:cx1="http://schemas.microsoft.com/office/drawing/2015/9/8/chartex">
+          <mc:Fallback>
             <w:pict>
               <v:rect w14:anchorId="6F43D205" id="Rectángulo 16" o:spid="_x0000_s1030" style="position:absolute;margin-left:63.7pt;margin-top:.4pt;width:347.05pt;height:20.4pt;z-index:251869184;visibility:visible;mso-wrap-style:square;mso-width-percent:0;mso-height-percent:0;mso-wrap-distance-left:9pt;mso-wrap-distance-top:0;mso-wrap-distance-right:9pt;mso-wrap-distance-bottom:0;mso-position-horizontal:absolute;mso-position-horizontal-relative:text;mso-position-vertical:absolute;mso-position-vertical-relative:text;mso-width-percent:0;mso-height-percent:0;mso-width-relative:margin;mso-height-relative:margin;v-text-anchor:middle" o:gfxdata="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" fillcolor="#c3c3c3 [2166]" strokecolor="#a5a5a5 [3206]" strokeweight=".5pt">
                 <v:fill color2="#b6b6b6 [2614]" rotate="t" colors="0 #d2d2d2;.5 #c8c8c8;1 silver" focus="100%" type="gradient">
@@ -1979,7 +2015,7 @@
       </w:pPr>
       <w:bookmarkStart w:id="1" w:name="_Toc123297018"/>
       <w:bookmarkStart w:id="2" w:name="_Toc129682578"/>
-      <w:bookmarkStart w:id="3" w:name="_Toc130394685"/>
+      <w:bookmarkStart w:id="3" w:name="_Toc130803582"/>
       <w:r>
         <w:rPr>
           <w:rFonts w:cs="Arial"/>
@@ -2036,51 +2072,35 @@
           <w:rFonts w:ascii="Arial" w:hAnsi="Arial" w:cs="Arial"/>
           <w:sz w:val="24"/>
         </w:rPr>
-        <w:t xml:space="preserve">nes de recursos, así como el seguimiento correspondiente, para </w:t>
-      </w:r>
-      <w:commentRangeStart w:id="4"/>
-      <w:r>
-        <w:rPr>
-          <w:rFonts w:ascii="Arial" w:hAnsi="Arial" w:cs="Arial"/>
-          <w:sz w:val="24"/>
-        </w:rPr>
-        <w:t>su</w:t>
-      </w:r>
-      <w:commentRangeEnd w:id="4"/>
-      <w:r>
-        <w:rPr>
-          <w:rStyle w:val="Refdecomentario"/>
-        </w:rPr>
-        <w:commentReference w:id="4"/>
-      </w:r>
-      <w:r>
-        <w:rPr>
-          <w:rFonts w:ascii="Arial" w:hAnsi="Arial" w:cs="Arial"/>
-          <w:sz w:val="24"/>
-        </w:rPr>
-        <w:t xml:space="preserve"> asignación al área que </w:t>
-      </w:r>
-      <w:commentRangeStart w:id="5"/>
-      <w:r>
-        <w:rPr>
-          <w:rFonts w:ascii="Arial" w:hAnsi="Arial" w:cs="Arial"/>
-          <w:sz w:val="24"/>
-        </w:rPr>
-        <w:t>vaya</w:t>
-      </w:r>
-      <w:commentRangeEnd w:id="5"/>
-      <w:r>
-        <w:rPr>
-          <w:rStyle w:val="Refdecomentario"/>
-        </w:rPr>
-        <w:commentReference w:id="5"/>
-      </w:r>
-      <w:r>
-        <w:rPr>
-          <w:rFonts w:ascii="Arial" w:hAnsi="Arial" w:cs="Arial"/>
-          <w:sz w:val="24"/>
-        </w:rPr>
-        <w:t xml:space="preserve"> a continuar la atención hasta concluir con el registro de los pagos</w:t>
+        <w:t xml:space="preserve">nes de recursos, así como el seguimiento correspondiente, para su </w:t>
+      </w:r>
+      <w:r>
+        <w:rPr>
+          <w:rFonts w:ascii="Arial" w:hAnsi="Arial" w:cs="Arial"/>
+          <w:sz w:val="24"/>
+        </w:rPr>
+        <w:t xml:space="preserve">correspondiente </w:t>
+      </w:r>
+      <w:r>
+        <w:rPr>
+          <w:rFonts w:ascii="Arial" w:hAnsi="Arial" w:cs="Arial"/>
+          <w:sz w:val="24"/>
+        </w:rPr>
+        <w:t xml:space="preserve">asignación </w:t>
+      </w:r>
+      <w:r>
+        <w:rPr>
+          <w:rFonts w:ascii="Arial" w:hAnsi="Arial" w:cs="Arial"/>
+          <w:sz w:val="24"/>
+        </w:rPr>
+        <w:t>a</w:t>
+      </w:r>
+      <w:r>
+        <w:rPr>
+          <w:rFonts w:ascii="Arial" w:hAnsi="Arial" w:cs="Arial"/>
+          <w:sz w:val="24"/>
+        </w:rPr>
+        <w:t>l área que Continúe con la atención hasta concluir con el registro de los pagos</w:t>
       </w:r>
     </w:p>
     <w:p>
@@ -2106,18 +2126,18 @@
           <w:b w:val="0"/>
         </w:rPr>
       </w:pPr>
-      <w:bookmarkStart w:id="6" w:name="_Toc123297019"/>
-      <w:bookmarkStart w:id="7" w:name="_Toc129682579"/>
-      <w:bookmarkStart w:id="8" w:name="_Toc130394686"/>
+      <w:bookmarkStart w:id="4" w:name="_Toc123297019"/>
+      <w:bookmarkStart w:id="5" w:name="_Toc129682579"/>
+      <w:bookmarkStart w:id="6" w:name="_Toc130803583"/>
       <w:r>
         <w:rPr>
           <w:rFonts w:cs="Arial"/>
         </w:rPr>
         <w:t>Alcance</w:t>
       </w:r>
+      <w:bookmarkEnd w:id="4"/>
+      <w:bookmarkEnd w:id="5"/>
       <w:bookmarkEnd w:id="6"/>
-      <w:bookmarkEnd w:id="7"/>
-      <w:bookmarkEnd w:id="8"/>
       <w:r>
         <w:rPr>
           <w:rFonts w:cs="Arial"/>
@@ -2163,22 +2183,70 @@
           <w:rFonts w:ascii="Arial" w:hAnsi="Arial" w:cs="Arial"/>
           <w:sz w:val="24"/>
         </w:rPr>
-        <w:t xml:space="preserve">nicipios y Entidades </w:t>
-      </w:r>
-      <w:commentRangeStart w:id="9"/>
-      <w:r>
-        <w:rPr>
-          <w:rFonts w:ascii="Arial" w:hAnsi="Arial" w:cs="Arial"/>
-          <w:sz w:val="24"/>
-        </w:rPr>
-        <w:t>el</w:t>
-      </w:r>
-      <w:commentRangeEnd w:id="9"/>
-      <w:r>
-        <w:rPr>
-          <w:rStyle w:val="Refdecomentario"/>
-        </w:rPr>
-        <w:commentReference w:id="9"/>
+        <w:t>nicipios y Entidades</w:t>
+      </w:r>
+      <w:r>
+        <w:rPr>
+          <w:rFonts w:ascii="Arial" w:hAnsi="Arial" w:cs="Arial"/>
+          <w:sz w:val="24"/>
+        </w:rPr>
+        <w:t xml:space="preserve"> es </w:t>
+      </w:r>
+      <w:r>
+        <w:rPr>
+          <w:rFonts w:ascii="Arial" w:hAnsi="Arial" w:cs="Arial"/>
+          <w:sz w:val="24"/>
+        </w:rPr>
+        <w:t xml:space="preserve">cumplir con los requerimientos de acuerdo </w:t>
+      </w:r>
+      <w:r>
+        <w:rPr>
+          <w:rFonts w:ascii="Arial" w:hAnsi="Arial" w:cs="Arial"/>
+          <w:sz w:val="24"/>
+        </w:rPr>
+        <w:t>con</w:t>
+      </w:r>
+      <w:r>
+        <w:rPr>
+          <w:rFonts w:ascii="Arial" w:hAnsi="Arial" w:cs="Arial"/>
+          <w:sz w:val="24"/>
+        </w:rPr>
+        <w:t xml:space="preserve"> los procesos </w:t>
+      </w:r>
+      <w:r>
+        <w:rPr>
+          <w:rFonts w:ascii="Arial" w:hAnsi="Arial" w:cs="Arial"/>
+          <w:sz w:val="24"/>
+        </w:rPr>
+        <w:t>del</w:t>
+      </w:r>
+      <w:r>
+        <w:rPr>
+          <w:rFonts w:ascii="Arial" w:hAnsi="Arial" w:cs="Arial"/>
+          <w:sz w:val="24"/>
+        </w:rPr>
+        <w:t xml:space="preserve"> área </w:t>
+      </w:r>
+      <w:r>
+        <w:rPr>
+          <w:rFonts w:ascii="Arial" w:hAnsi="Arial" w:cs="Arial"/>
+          <w:sz w:val="24"/>
+        </w:rPr>
+        <w:t xml:space="preserve">de Municipios </w:t>
+      </w:r>
+      <w:r>
+        <w:rPr>
+          <w:rFonts w:ascii="Arial" w:hAnsi="Arial" w:cs="Arial"/>
+          <w:sz w:val="24"/>
+        </w:rPr>
+        <w:t>realice</w:t>
+      </w:r>
+      <w:r>
+        <w:rPr>
+          <w:rFonts w:ascii="Arial" w:hAnsi="Arial" w:cs="Arial"/>
+          <w:sz w:val="24"/>
+        </w:rPr>
+        <w:t>,</w:t>
       </w:r>
       <w:r>
         <w:rPr>
@@ -2192,87 +2260,7 @@
           <w:rFonts w:ascii="Arial" w:hAnsi="Arial" w:cs="Arial"/>
           <w:sz w:val="24"/>
         </w:rPr>
-        <w:t xml:space="preserve">cumplir con los requerimientos de acuerdo </w:t>
-      </w:r>
-      <w:commentRangeStart w:id="10"/>
-      <w:r>
-        <w:rPr>
-          <w:rFonts w:ascii="Arial" w:hAnsi="Arial" w:cs="Arial"/>
-          <w:sz w:val="24"/>
-        </w:rPr>
-        <w:t>a</w:t>
-      </w:r>
-      <w:commentRangeEnd w:id="10"/>
-      <w:r>
-        <w:rPr>
-          <w:rStyle w:val="Refdecomentario"/>
-        </w:rPr>
-        <w:commentReference w:id="10"/>
-      </w:r>
-      <w:r>
-        <w:rPr>
-          <w:rFonts w:ascii="Arial" w:hAnsi="Arial" w:cs="Arial"/>
-          <w:sz w:val="24"/>
-        </w:rPr>
-        <w:t xml:space="preserve"> los procesos </w:t>
-      </w:r>
-      <w:r>
-        <w:rPr>
-          <w:rFonts w:ascii="Arial" w:hAnsi="Arial" w:cs="Arial"/>
-          <w:sz w:val="24"/>
-        </w:rPr>
-        <w:t>del</w:t>
-      </w:r>
-      <w:r>
-        <w:rPr>
-          <w:rFonts w:ascii="Arial" w:hAnsi="Arial" w:cs="Arial"/>
-          <w:sz w:val="24"/>
-        </w:rPr>
-        <w:t xml:space="preserve"> área </w:t>
-      </w:r>
-      <w:r>
-        <w:rPr>
-          <w:rFonts w:ascii="Arial" w:hAnsi="Arial" w:cs="Arial"/>
-          <w:sz w:val="24"/>
-        </w:rPr>
-        <w:t xml:space="preserve">de Municipios </w:t>
-      </w:r>
-      <w:commentRangeStart w:id="11"/>
-      <w:r>
-        <w:rPr>
-          <w:rFonts w:ascii="Arial" w:hAnsi="Arial" w:cs="Arial"/>
-          <w:sz w:val="24"/>
-        </w:rPr>
-        <w:t>realice</w:t>
-      </w:r>
-      <w:commentRangeEnd w:id="11"/>
-      <w:r>
-        <w:rPr>
-          <w:rStyle w:val="Refdecomentario"/>
-        </w:rPr>
-        <w:commentReference w:id="11"/>
-      </w:r>
-      <w:r>
-        <w:rPr>
-          <w:rFonts w:ascii="Arial" w:hAnsi="Arial" w:cs="Arial"/>
-          <w:sz w:val="24"/>
-        </w:rPr>
-        <w:t xml:space="preserve"> </w:t>
-      </w:r>
-      <w:commentRangeStart w:id="12"/>
-      <w:r>
-        <w:rPr>
-          <w:rFonts w:ascii="Arial" w:hAnsi="Arial" w:cs="Arial"/>
-          <w:sz w:val="24"/>
-        </w:rPr>
-        <w:t>en</w:t>
-      </w:r>
-      <w:commentRangeEnd w:id="12"/>
-      <w:r>
-        <w:rPr>
-          <w:rStyle w:val="Refdecomentario"/>
-        </w:rPr>
-        <w:commentReference w:id="12"/>
+        <w:t>con</w:t>
       </w:r>
       <w:r>
         <w:rPr>
@@ -2325,18 +2313,18 @@
           <w:rFonts w:cs="Arial"/>
         </w:rPr>
       </w:pPr>
-      <w:bookmarkStart w:id="13" w:name="_Toc123297020"/>
-      <w:bookmarkStart w:id="14" w:name="_Toc129682580"/>
-      <w:bookmarkStart w:id="15" w:name="_Toc130394687"/>
+      <w:bookmarkStart w:id="7" w:name="_Toc123297020"/>
+      <w:bookmarkStart w:id="8" w:name="_Toc129682580"/>
+      <w:bookmarkStart w:id="9" w:name="_Toc130803584"/>
       <w:r>
         <w:rPr>
           <w:rFonts w:cs="Arial"/>
         </w:rPr>
         <w:t>Usuario</w:t>
       </w:r>
-      <w:bookmarkEnd w:id="13"/>
-      <w:bookmarkEnd w:id="14"/>
-      <w:bookmarkEnd w:id="15"/>
+      <w:bookmarkEnd w:id="7"/>
+      <w:bookmarkEnd w:id="8"/>
+      <w:bookmarkEnd w:id="9"/>
     </w:p>
     <w:p>
       <w:pPr>
@@ -2563,7 +2551,7 @@
               </wp:anchor>
             </w:drawing>
           </mc:Choice>
-          <mc:Fallback xmlns:cx1="http://schemas.microsoft.com/office/drawing/2015/9/8/chartex">
+          <mc:Fallback>
             <w:pict>
               <v:rect w14:anchorId="71066FE7" id="Rectángulo 125" o:spid="_x0000_s1031" style="position:absolute;margin-left:-36.35pt;margin-top:3pt;width:533.9pt;height:21.05pt;z-index:251819008;visibility:visible;mso-wrap-style:square;mso-width-percent:0;mso-height-percent:0;mso-wrap-distance-left:9pt;mso-wrap-distance-top:0;mso-wrap-distance-right:9pt;mso-wrap-distance-bottom:0;mso-position-horizontal:absolute;mso-position-horizontal-relative:margin;mso-position-vertical:absolute;mso-position-vertical-relative:text;mso-width-percent:0;mso-height-percent:0;mso-width-relative:margin;mso-height-relative:margin;v-text-anchor:middle" o:gfxdata="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" fillcolor="#aaa [3030]" stroked="f">
                 <v:fill color2="#a3a3a3 [3174]" rotate="t" colors="0 #afafaf;.5 #a5a5a5;1 #929292" focus="100%" type="gradient">
@@ -2637,7 +2625,7 @@
           <w:rFonts w:cs="Arial"/>
         </w:rPr>
       </w:pPr>
-      <w:bookmarkStart w:id="16" w:name="_Toc130394688"/>
+      <w:bookmarkStart w:id="10" w:name="_Toc130803585"/>
       <w:r>
         <w:rPr>
           <w:rFonts w:cs="Arial"/>
@@ -2646,7 +2634,7 @@
         </w:rPr>
         <w:t>CATÁLOGOS</w:t>
       </w:r>
-      <w:bookmarkEnd w:id="16"/>
+      <w:bookmarkEnd w:id="10"/>
     </w:p>
     <w:p>
       <w:pPr>
@@ -2835,9 +2823,9 @@
           <w:rFonts w:cs="Arial"/>
         </w:rPr>
       </w:pPr>
-      <w:bookmarkStart w:id="17" w:name="_Toc124342027"/>
-      <w:bookmarkStart w:id="18" w:name="_Toc124346601"/>
-      <w:bookmarkStart w:id="19" w:name="_Toc130394689"/>
+      <w:bookmarkStart w:id="11" w:name="_Toc124342027"/>
+      <w:bookmarkStart w:id="12" w:name="_Toc124346601"/>
+      <w:bookmarkStart w:id="13" w:name="_Toc130803586"/>
       <w:r>
         <w:rPr>
           <w:rFonts w:cs="Arial"/>
@@ -2850,15 +2838,15 @@
         </w:rPr>
         <w:t xml:space="preserve"> de </w:t>
       </w:r>
-      <w:bookmarkEnd w:id="17"/>
-      <w:bookmarkEnd w:id="18"/>
+      <w:bookmarkEnd w:id="11"/>
+      <w:bookmarkEnd w:id="12"/>
       <w:r>
         <w:rPr>
           <w:rFonts w:cs="Arial"/>
         </w:rPr>
         <w:t>Avisos</w:t>
       </w:r>
-      <w:bookmarkEnd w:id="19"/>
+      <w:bookmarkEnd w:id="13"/>
     </w:p>
     <w:p>
       <w:r>
@@ -2890,7 +2878,7 @@
                     <pic:cNvPicPr/>
                   </pic:nvPicPr>
                   <pic:blipFill>
-                    <a:blip r:embed="rId12">
+                    <a:blip r:embed="rId10">
                       <a:extLst>
                         <a:ext uri="{28A0092B-C50C-407E-A947-70E740481C1C}">
                           <a14:useLocalDpi xmlns:a14="http://schemas.microsoft.com/office/drawing/2010/main" val="0"/>
@@ -3155,7 +3143,7 @@
               </wp:anchor>
             </w:drawing>
           </mc:Choice>
-          <mc:Fallback xmlns:cx1="http://schemas.microsoft.com/office/drawing/2015/9/8/chartex">
+          <mc:Fallback>
             <w:pict>
               <v:rect w14:anchorId="27B32634" id="Rectángulo 50" o:spid="_x0000_s1026" style="position:absolute;margin-left:222.6pt;margin-top:154.8pt;width:148pt;height:24.35pt;z-index:251850752;visibility:visible;mso-wrap-style:square;mso-width-percent:0;mso-height-percent:0;mso-wrap-distance-left:9pt;mso-wrap-distance-top:0;mso-wrap-distance-right:9pt;mso-wrap-distance-bottom:0;mso-position-horizontal:absolute;mso-position-horizontal-relative:page;mso-position-vertical:absolute;mso-position-vertical-relative:text;mso-width-percent:0;mso-height-percent:0;mso-width-relative:margin;mso-height-relative:margin;v-text-anchor:middle" o:gfxdata="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" filled="f" strokecolor="red" strokeweight="2.25pt">
                 <w10:wrap anchorx="page"/>
@@ -3193,7 +3181,7 @@
                     <pic:cNvPicPr/>
                   </pic:nvPicPr>
                   <pic:blipFill>
-                    <a:blip r:embed="rId12">
+                    <a:blip r:embed="rId10">
                       <a:extLst>
                         <a:ext uri="{28A0092B-C50C-407E-A947-70E740481C1C}">
                           <a14:useLocalDpi xmlns:a14="http://schemas.microsoft.com/office/drawing/2010/main" val="0"/>
@@ -3250,7 +3238,7 @@
                     <pic:cNvPicPr/>
                   </pic:nvPicPr>
                   <pic:blipFill>
-                    <a:blip r:embed="rId13"/>
+                    <a:blip r:embed="rId11"/>
                     <a:stretch>
                       <a:fillRect/>
                     </a:stretch>
@@ -3382,7 +3370,6 @@
         </w:rPr>
         <w:t xml:space="preserve"> el módulo de información del municipio, </w:t>
       </w:r>
-      <w:commentRangeStart w:id="20"/>
       <w:r>
         <w:rPr>
           <w:rFonts w:ascii="Arial" w:hAnsi="Arial" w:cs="Arial"/>
@@ -3390,14 +3377,7 @@
           <w:sz w:val="24"/>
           <w:szCs w:val="24"/>
         </w:rPr>
-        <w:t>aquí</w:t>
-      </w:r>
-      <w:commentRangeEnd w:id="20"/>
-      <w:r>
-        <w:rPr>
-          <w:rStyle w:val="Refdecomentario"/>
-        </w:rPr>
-        <w:commentReference w:id="20"/>
+        <w:t>Donde</w:t>
       </w:r>
       <w:r>
         <w:rPr>
@@ -3406,9 +3386,8 @@
           <w:sz w:val="24"/>
           <w:szCs w:val="24"/>
         </w:rPr>
-        <w:t xml:space="preserve"> se debe insertar la información </w:t>
-      </w:r>
-      <w:commentRangeStart w:id="21"/>
+        <w:t xml:space="preserve"> se debe insertar la información de</w:t>
+      </w:r>
       <w:r>
         <w:rPr>
           <w:rFonts w:ascii="Arial" w:hAnsi="Arial" w:cs="Arial"/>
@@ -3416,14 +3395,7 @@
           <w:sz w:val="24"/>
           <w:szCs w:val="24"/>
         </w:rPr>
-        <w:t>de</w:t>
-      </w:r>
-      <w:commentRangeEnd w:id="21"/>
-      <w:r>
-        <w:rPr>
-          <w:rStyle w:val="Refdecomentario"/>
-        </w:rPr>
-        <w:commentReference w:id="21"/>
+        <w:t>l</w:t>
       </w:r>
       <w:r>
         <w:rPr>
@@ -3443,7 +3415,6 @@
         </w:rPr>
         <w:t xml:space="preserve">áreas. </w:t>
       </w:r>
-      <w:commentRangeStart w:id="22"/>
       <w:r>
         <w:rPr>
           <w:rFonts w:ascii="Arial" w:hAnsi="Arial" w:cs="Arial"/>
@@ -3451,14 +3422,7 @@
           <w:sz w:val="24"/>
           <w:szCs w:val="24"/>
         </w:rPr>
-        <w:t>Se</w:t>
-      </w:r>
-      <w:commentRangeEnd w:id="22"/>
-      <w:r>
-        <w:rPr>
-          <w:rStyle w:val="Refdecomentario"/>
-        </w:rPr>
-        <w:commentReference w:id="22"/>
+        <w:t>Además, se</w:t>
       </w:r>
       <w:r>
         <w:rPr>
@@ -3553,7 +3517,7 @@
               </wp:anchor>
             </w:drawing>
           </mc:Choice>
-          <mc:Fallback xmlns:cx1="http://schemas.microsoft.com/office/drawing/2015/9/8/chartex">
+          <mc:Fallback>
             <w:pict>
               <v:rect w14:anchorId="79C2DA45" id="Rectángulo 32" o:spid="_x0000_s1026" style="position:absolute;margin-left:396.85pt;margin-top:218.55pt;width:53.7pt;height:16.6pt;z-index:251874304;visibility:visible;mso-wrap-style:square;mso-width-percent:0;mso-height-percent:0;mso-wrap-distance-left:9pt;mso-wrap-distance-top:0;mso-wrap-distance-right:9pt;mso-wrap-distance-bottom:0;mso-position-horizontal:absolute;mso-position-horizontal-relative:page;mso-position-vertical:absolute;mso-position-vertical-relative:text;mso-width-percent:0;mso-height-percent:0;mso-width-relative:margin;mso-height-relative:margin;v-text-anchor:middle" o:gfxdata="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" filled="f" strokecolor="red" strokeweight="2.25pt">
                 <w10:wrap anchorx="page"/>
@@ -3587,7 +3551,7 @@
                     <pic:cNvPicPr/>
                   </pic:nvPicPr>
                   <pic:blipFill>
-                    <a:blip r:embed="rId14"/>
+                    <a:blip r:embed="rId12"/>
                     <a:stretch>
                       <a:fillRect/>
                     </a:stretch>
@@ -3754,7 +3718,7 @@
                     <pic:cNvPicPr/>
                   </pic:nvPicPr>
                   <pic:blipFill>
-                    <a:blip r:embed="rId15"/>
+                    <a:blip r:embed="rId13"/>
                     <a:stretch>
                       <a:fillRect/>
                     </a:stretch>
@@ -4173,7 +4137,7 @@
               </wp:anchor>
             </w:drawing>
           </mc:Choice>
-          <mc:Fallback xmlns:cx1="http://schemas.microsoft.com/office/drawing/2015/9/8/chartex">
+          <mc:Fallback>
             <w:pict>
               <v:rect w14:anchorId="7BC73F99" id="Rectángulo 39" o:spid="_x0000_s1026" style="position:absolute;margin-left:381pt;margin-top:284.5pt;width:25.5pt;height:13.3pt;z-index:251882496;visibility:visible;mso-wrap-style:square;mso-width-percent:0;mso-height-percent:0;mso-wrap-distance-left:9pt;mso-wrap-distance-top:0;mso-wrap-distance-right:9pt;mso-wrap-distance-bottom:0;mso-position-horizontal:absolute;mso-position-horizontal-relative:page;mso-position-vertical:absolute;mso-position-vertical-relative:text;mso-width-percent:0;mso-height-percent:0;mso-width-relative:margin;mso-height-relative:margin;v-text-anchor:middle" o:gfxdata="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" filled="f" strokecolor="red" strokeweight="2.25pt">
                 <w10:wrap anchorx="page"/>
@@ -4207,7 +4171,7 @@
                     <pic:cNvPicPr/>
                   </pic:nvPicPr>
                   <pic:blipFill>
-                    <a:blip r:embed="rId15"/>
+                    <a:blip r:embed="rId13"/>
                     <a:stretch>
                       <a:fillRect/>
                     </a:stretch>
@@ -4272,8 +4236,8 @@
       </w:pPr>
     </w:p>
     <w:sectPr>
-      <w:headerReference w:type="default" r:id="rId16"/>
-      <w:footerReference w:type="default" r:id="rId17"/>
+      <w:headerReference w:type="default" r:id="rId14"/>
+      <w:footerReference w:type="default" r:id="rId15"/>
       <w:pgSz w:w="12240" w:h="15840" w:code="1"/>
       <w:pgMar w:top="1417" w:right="1701" w:bottom="1417" w:left="1701" w:header="708" w:footer="708" w:gutter="0"/>
       <w:cols w:space="708"/>
@@ -4284,180 +4248,8 @@
 </w:document>
 </file>
 
-<file path=word/comments.xml><?xml version="1.0" encoding="utf-8"?>
-<w:comments xmlns:wpc="http://schemas.microsoft.com/office/word/2010/wordprocessingCanvas" xmlns:cx="http://schemas.microsoft.com/office/drawing/2014/chartex" xmlns:mc="http://schemas.openxmlformats.org/markup-compatibility/2006" xmlns:o="urn:schemas-microsoft-com:office:office" xmlns:r="http://schemas.openxmlformats.org/officeDocument/2006/relationships" xmlns:m="http://schemas.openxmlformats.org/officeDocument/2006/math" xmlns:v="urn:schemas-microsoft-com:vml" xmlns:wp14="http://schemas.microsoft.com/office/word/2010/wordprocessingDrawing" xmlns:wp="http://schemas.openxmlformats.org/drawingml/2006/wordprocessingDrawing" xmlns:w10="urn:schemas-microsoft-com:office:word" xmlns:w="http://schemas.openxmlformats.org/wordprocessingml/2006/main" xmlns:w14="http://schemas.microsoft.com/office/word/2010/wordml" xmlns:w15="http://schemas.microsoft.com/office/word/2012/wordml" xmlns:w16se="http://schemas.microsoft.com/office/word/2015/wordml/symex" xmlns:wpg="http://schemas.microsoft.com/office/word/2010/wordprocessingGroup" xmlns:wpi="http://schemas.microsoft.com/office/word/2010/wordprocessingInk" xmlns:wne="http://schemas.microsoft.com/office/word/2006/wordml" xmlns:wps="http://schemas.microsoft.com/office/word/2010/wordprocessingShape" mc:Ignorable="w14 w15 w16se wp14">
-  <w:comment w:id="4" w:author="INAP-QA" w:date="2023-03-23T11:16:00Z" w:initials="I">
-    <w:p>
-      <w:pPr>
-        <w:pStyle w:val="Textocomentario"/>
-      </w:pPr>
-      <w:r>
-        <w:rPr>
-          <w:rStyle w:val="Refdecomentario"/>
-        </w:rPr>
-        <w:annotationRef/>
-      </w:r>
-      <w:r>
-        <w:t xml:space="preserve">Su correspondiente </w:t>
-      </w:r>
-    </w:p>
-  </w:comment>
-  <w:comment w:id="5" w:author="INAP-QA" w:date="2023-03-23T11:12:00Z" w:initials="I">
-    <w:p>
-      <w:pPr>
-        <w:pStyle w:val="Textocomentario"/>
-      </w:pPr>
-      <w:r>
-        <w:rPr>
-          <w:rStyle w:val="Refdecomentario"/>
-        </w:rPr>
-        <w:annotationRef/>
-      </w:r>
-      <w:r>
-        <w:t xml:space="preserve">Al área que </w:t>
-      </w:r>
-      <w:r>
-        <w:t>Continúe con la atención hasta concluir con el registro de los pagos</w:t>
-      </w:r>
-    </w:p>
-  </w:comment>
-  <w:comment w:id="9" w:author="INAP-QA" w:date="2023-03-23T11:18:00Z" w:initials="I">
-    <w:p>
-      <w:pPr>
-        <w:pStyle w:val="Textocomentario"/>
-      </w:pPr>
-      <w:r>
-        <w:rPr>
-          <w:rStyle w:val="Refdecomentario"/>
-        </w:rPr>
-        <w:annotationRef/>
-      </w:r>
-      <w:r>
-        <w:t xml:space="preserve">Es </w:t>
-      </w:r>
-    </w:p>
-  </w:comment>
-  <w:comment w:id="10" w:author="INAP-QA" w:date="2023-03-23T11:23:00Z" w:initials="I">
-    <w:p>
-      <w:pPr>
-        <w:pStyle w:val="Textocomentario"/>
-      </w:pPr>
-      <w:r>
-        <w:rPr>
-          <w:rStyle w:val="Refdecomentario"/>
-        </w:rPr>
-        <w:annotationRef/>
-      </w:r>
-      <w:r>
-        <w:t>De acuerdo con los procesos</w:t>
-      </w:r>
-    </w:p>
-  </w:comment>
-  <w:comment w:id="11" w:author="INAP-QA" w:date="2023-03-23T11:18:00Z" w:initials="I">
-    <w:p>
-      <w:pPr>
-        <w:pStyle w:val="Textocomentario"/>
-      </w:pPr>
-      <w:r>
-        <w:rPr>
-          <w:rStyle w:val="Refdecomentario"/>
-        </w:rPr>
-        <w:annotationRef/>
-      </w:r>
-      <w:r>
-        <w:t>,</w:t>
-      </w:r>
-    </w:p>
-  </w:comment>
-  <w:comment w:id="12" w:author="INAP-QA" w:date="2023-03-23T11:19:00Z" w:initials="I">
-    <w:p>
-      <w:pPr>
-        <w:pStyle w:val="Textocomentario"/>
-      </w:pPr>
-      <w:r>
-        <w:rPr>
-          <w:rStyle w:val="Refdecomentario"/>
-        </w:rPr>
-        <w:annotationRef/>
-      </w:r>
-      <w:r>
-        <w:t xml:space="preserve">Con el procesamiento </w:t>
-      </w:r>
-    </w:p>
-  </w:comment>
-  <w:comment w:id="20" w:author="INAP-QA" w:date="2023-03-23T10:54:00Z" w:initials="I">
-    <w:p>
-      <w:pPr>
-        <w:pStyle w:val="Textocomentario"/>
-      </w:pPr>
-      <w:r>
-        <w:rPr>
-          <w:rStyle w:val="Refdecomentario"/>
-        </w:rPr>
-        <w:annotationRef/>
-      </w:r>
-      <w:r>
-        <w:t xml:space="preserve">Donde </w:t>
-      </w:r>
-    </w:p>
-  </w:comment>
-  <w:comment w:id="21" w:author="INAP-QA" w:date="2023-03-23T10:54:00Z" w:initials="I">
-    <w:p>
-      <w:pPr>
-        <w:pStyle w:val="Textocomentario"/>
-      </w:pPr>
-      <w:r>
-        <w:rPr>
-          <w:rStyle w:val="Refdecomentario"/>
-        </w:rPr>
-        <w:annotationRef/>
-      </w:r>
-      <w:r>
-        <w:t xml:space="preserve">Información necesaria del contacto </w:t>
-      </w:r>
-      <w:r>
-        <w:t>para tener</w:t>
-      </w:r>
-      <w:r>
-        <w:t xml:space="preserve"> comunicación con otras áreas </w:t>
-      </w:r>
-    </w:p>
-  </w:comment>
-  <w:comment w:id="22" w:author="INAP-QA" w:date="2023-03-23T11:08:00Z" w:initials="I">
-    <w:p>
-      <w:pPr>
-        <w:pStyle w:val="Textocomentario"/>
-      </w:pPr>
-      <w:r>
-        <w:rPr>
-          <w:rStyle w:val="Refdecomentario"/>
-        </w:rPr>
-        <w:annotationRef/>
-      </w:r>
-      <w:r>
-        <w:t xml:space="preserve">Además, se puede </w:t>
-      </w:r>
-    </w:p>
-  </w:comment>
-</w:comments>
-</file>
-
-<file path=word/commentsExtended.xml><?xml version="1.0" encoding="utf-8"?>
-<w15:commentsEx xmlns:wpc="http://schemas.microsoft.com/office/word/2010/wordprocessingCanvas" xmlns:cx="http://schemas.microsoft.com/office/drawing/2014/chartex" xmlns:mc="http://schemas.openxmlformats.org/markup-compatibility/2006" xmlns:o="urn:schemas-microsoft-com:office:office" xmlns:r="http://schemas.openxmlformats.org/officeDocument/2006/relationships" xmlns:m="http://schemas.openxmlformats.org/officeDocument/2006/math" xmlns:v="urn:schemas-microsoft-com:vml" xmlns:wp14="http://schemas.microsoft.com/office/word/2010/wordprocessingDrawing" xmlns:wp="http://schemas.openxmlformats.org/drawingml/2006/wordprocessingDrawing" xmlns:w10="urn:schemas-microsoft-com:office:word" xmlns:w="http://schemas.openxmlformats.org/wordprocessingml/2006/main" xmlns:w14="http://schemas.microsoft.com/office/word/2010/wordml" xmlns:w15="http://schemas.microsoft.com/office/word/2012/wordml" xmlns:w16se="http://schemas.microsoft.com/office/word/2015/wordml/symex" xmlns:wpg="http://schemas.microsoft.com/office/word/2010/wordprocessingGroup" xmlns:wpi="http://schemas.microsoft.com/office/word/2010/wordprocessingInk" xmlns:wne="http://schemas.microsoft.com/office/word/2006/wordml" xmlns:wps="http://schemas.microsoft.com/office/word/2010/wordprocessingShape" mc:Ignorable="w14 w15 w16se wp14">
-  <w15:commentEx w15:paraId="397B2E0A" w15:done="0"/>
-  <w15:commentEx w15:paraId="4FD4384A" w15:done="0"/>
-  <w15:commentEx w15:paraId="08842A3E" w15:done="0"/>
-  <w15:commentEx w15:paraId="26E05EC1" w15:done="0"/>
-  <w15:commentEx w15:paraId="4B660B1F" w15:done="0"/>
-  <w15:commentEx w15:paraId="702C5C5B" w15:done="0"/>
-  <w15:commentEx w15:paraId="36895A82" w15:done="0"/>
-  <w15:commentEx w15:paraId="12EA66D8" w15:done="0"/>
-  <w15:commentEx w15:paraId="35C1B12B" w15:done="0"/>
-</w15:commentsEx>
-</file>
-
 <file path=word/endnotes.xml><?xml version="1.0" encoding="utf-8"?>
-<w:endnotes xmlns:wpc="http://schemas.microsoft.com/office/word/2010/wordprocessingCanvas" xmlns:cx="http://schemas.microsoft.com/office/drawing/2014/chartex" xmlns:mc="http://schemas.openxmlformats.org/markup-compatibility/2006" xmlns:o="urn:schemas-microsoft-com:office:office" xmlns:r="http://schemas.openxmlformats.org/officeDocument/2006/relationships" xmlns:m="http://schemas.openxmlformats.org/officeDocument/2006/math" xmlns:v="urn:schemas-microsoft-com:vml" xmlns:wp14="http://schemas.microsoft.com/office/word/2010/wordprocessingDrawing" xmlns:wp="http://schemas.openxmlformats.org/drawingml/2006/wordprocessingDrawing" xmlns:w10="urn:schemas-microsoft-com:office:word" xmlns:w="http://schemas.openxmlformats.org/wordprocessingml/2006/main" xmlns:w14="http://schemas.microsoft.com/office/word/2010/wordml" xmlns:w15="http://schemas.microsoft.com/office/word/2012/wordml" xmlns:w16se="http://schemas.microsoft.com/office/word/2015/wordml/symex" xmlns:wpg="http://schemas.microsoft.com/office/word/2010/wordprocessingGroup" xmlns:wpi="http://schemas.microsoft.com/office/word/2010/wordprocessingInk" xmlns:wne="http://schemas.microsoft.com/office/word/2006/wordml" xmlns:wps="http://schemas.microsoft.com/office/word/2010/wordprocessingShape" mc:Ignorable="w14 w15 w16se wp14">
+<w:endnotes xmlns:wpc="http://schemas.microsoft.com/office/word/2010/wordprocessingCanvas" xmlns:cx="http://schemas.microsoft.com/office/drawing/2014/chartex" xmlns:cx1="http://schemas.microsoft.com/office/drawing/2015/9/8/chartex" xmlns:mc="http://schemas.openxmlformats.org/markup-compatibility/2006" xmlns:o="urn:schemas-microsoft-com:office:office" xmlns:r="http://schemas.openxmlformats.org/officeDocument/2006/relationships" xmlns:m="http://schemas.openxmlformats.org/officeDocument/2006/math" xmlns:v="urn:schemas-microsoft-com:vml" xmlns:wp14="http://schemas.microsoft.com/office/word/2010/wordprocessingDrawing" xmlns:wp="http://schemas.openxmlformats.org/drawingml/2006/wordprocessingDrawing" xmlns:w10="urn:schemas-microsoft-com:office:word" xmlns:w="http://schemas.openxmlformats.org/wordprocessingml/2006/main" xmlns:w14="http://schemas.microsoft.com/office/word/2010/wordml" xmlns:w15="http://schemas.microsoft.com/office/word/2012/wordml" xmlns:w16se="http://schemas.microsoft.com/office/word/2015/wordml/symex" xmlns:wpg="http://schemas.microsoft.com/office/word/2010/wordprocessingGroup" xmlns:wpi="http://schemas.microsoft.com/office/word/2010/wordprocessingInk" xmlns:wne="http://schemas.microsoft.com/office/word/2006/wordml" xmlns:wps="http://schemas.microsoft.com/office/word/2010/wordprocessingShape" mc:Ignorable="w14 w15 w16se wp14">
   <w:endnote w:type="separator" w:id="-1">
     <w:p>
       <w:pPr>
@@ -4482,7 +4274,7 @@
 </file>
 
 <file path=word/footer1.xml><?xml version="1.0" encoding="utf-8"?>
-<w:ftr xmlns:wpc="http://schemas.microsoft.com/office/word/2010/wordprocessingCanvas" xmlns:cx="http://schemas.microsoft.com/office/drawing/2014/chartex" xmlns:mc="http://schemas.openxmlformats.org/markup-compatibility/2006" xmlns:o="urn:schemas-microsoft-com:office:office" xmlns:r="http://schemas.openxmlformats.org/officeDocument/2006/relationships" xmlns:m="http://schemas.openxmlformats.org/officeDocument/2006/math" xmlns:v="urn:schemas-microsoft-com:vml" xmlns:wp14="http://schemas.microsoft.com/office/word/2010/wordprocessingDrawing" xmlns:wp="http://schemas.openxmlformats.org/drawingml/2006/wordprocessingDrawing" xmlns:w10="urn:schemas-microsoft-com:office:word" xmlns:w="http://schemas.openxmlformats.org/wordprocessingml/2006/main" xmlns:w14="http://schemas.microsoft.com/office/word/2010/wordml" xmlns:w15="http://schemas.microsoft.com/office/word/2012/wordml" xmlns:w16se="http://schemas.microsoft.com/office/word/2015/wordml/symex" xmlns:wpg="http://schemas.microsoft.com/office/word/2010/wordprocessingGroup" xmlns:wpi="http://schemas.microsoft.com/office/word/2010/wordprocessingInk" xmlns:wne="http://schemas.microsoft.com/office/word/2006/wordml" xmlns:wps="http://schemas.microsoft.com/office/word/2010/wordprocessingShape" mc:Ignorable="w14 w15 w16se wp14">
+<w:ftr xmlns:wpc="http://schemas.microsoft.com/office/word/2010/wordprocessingCanvas" xmlns:cx="http://schemas.microsoft.com/office/drawing/2014/chartex" xmlns:cx1="http://schemas.microsoft.com/office/drawing/2015/9/8/chartex" xmlns:mc="http://schemas.openxmlformats.org/markup-compatibility/2006" xmlns:o="urn:schemas-microsoft-com:office:office" xmlns:r="http://schemas.openxmlformats.org/officeDocument/2006/relationships" xmlns:m="http://schemas.openxmlformats.org/officeDocument/2006/math" xmlns:v="urn:schemas-microsoft-com:vml" xmlns:wp14="http://schemas.microsoft.com/office/word/2010/wordprocessingDrawing" xmlns:wp="http://schemas.openxmlformats.org/drawingml/2006/wordprocessingDrawing" xmlns:w10="urn:schemas-microsoft-com:office:word" xmlns:w="http://schemas.openxmlformats.org/wordprocessingml/2006/main" xmlns:w14="http://schemas.microsoft.com/office/word/2010/wordml" xmlns:w15="http://schemas.microsoft.com/office/word/2012/wordml" xmlns:w16se="http://schemas.microsoft.com/office/word/2015/wordml/symex" xmlns:wpg="http://schemas.microsoft.com/office/word/2010/wordprocessingGroup" xmlns:wpi="http://schemas.microsoft.com/office/word/2010/wordprocessingInk" xmlns:wne="http://schemas.microsoft.com/office/word/2006/wordml" xmlns:wps="http://schemas.microsoft.com/office/word/2010/wordprocessingShape" mc:Ignorable="w14 w15 w16se wp14">
   <w:sdt>
     <w:sdtPr>
       <w:rPr>
@@ -4583,7 +4375,7 @@
                     </wp:anchor>
                   </w:drawing>
                 </mc:Choice>
-                <mc:Fallback xmlns:cx1="http://schemas.microsoft.com/office/drawing/2015/9/8/chartex">
+                <mc:Fallback>
                   <w:pict>
                     <v:line w14:anchorId="42D5C661" id="Conector recto 13" o:spid="_x0000_s1026" style="position:absolute;z-index:251662336;visibility:visible;mso-wrap-style:square;mso-width-percent:0;mso-height-percent:0;mso-wrap-distance-left:9pt;mso-wrap-distance-top:0;mso-wrap-distance-right:9pt;mso-wrap-distance-bottom:0;mso-position-horizontal:absolute;mso-position-horizontal-relative:text;mso-position-vertical:absolute;mso-position-vertical-relative:text;mso-width-percent:0;mso-height-percent:0;mso-width-relative:margin;mso-height-relative:margin" from="-17.55pt,-3pt" to="446.7pt,-2.25pt" o:gfxdata="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" strokecolor="#a5a5a5 [3206]" strokeweight="1.5pt">
                       <v:stroke joinstyle="miter"/>
@@ -4694,7 +4486,7 @@
                     </wp:anchor>
                   </w:drawing>
                 </mc:Choice>
-                <mc:Fallback xmlns:cx1="http://schemas.microsoft.com/office/drawing/2015/9/8/chartex">
+                <mc:Fallback>
                   <w:pict>
                     <v:rect w14:anchorId="2CD8D370" id="Rectángulo 11" o:spid="_x0000_s1026" style="position:absolute;margin-left:280.3pt;margin-top:-3.3pt;width:167.65pt;height:22.4pt;z-index:-251658241;visibility:visible;mso-wrap-style:square;mso-width-percent:0;mso-wrap-distance-left:9pt;mso-wrap-distance-top:0;mso-wrap-distance-right:9pt;mso-wrap-distance-bottom:0;mso-position-horizontal:absolute;mso-position-horizontal-relative:text;mso-position-vertical:absolute;mso-position-vertical-relative:text;mso-width-percent:0;mso-width-relative:margin;v-text-anchor:middle" o:gfxdata="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" fillcolor="#002060" stroked="f" strokeweight="1pt">
                       <v:fill color2="#002060" o:opacity2="15728f" rotate="t" angle="90" colors="0 #002060;34734f #002060;40632f #002060;45815f #072766;46531f #002060;60293f #002060;1 #002060" focus="100%" type="gradient"/>
@@ -4825,7 +4617,7 @@
 </file>
 
 <file path=word/footnotes.xml><?xml version="1.0" encoding="utf-8"?>
-<w:footnotes xmlns:wpc="http://schemas.microsoft.com/office/word/2010/wordprocessingCanvas" xmlns:cx="http://schemas.microsoft.com/office/drawing/2014/chartex" xmlns:mc="http://schemas.openxmlformats.org/markup-compatibility/2006" xmlns:o="urn:schemas-microsoft-com:office:office" xmlns:r="http://schemas.openxmlformats.org/officeDocument/2006/relationships" xmlns:m="http://schemas.openxmlformats.org/officeDocument/2006/math" xmlns:v="urn:schemas-microsoft-com:vml" xmlns:wp14="http://schemas.microsoft.com/office/word/2010/wordprocessingDrawing" xmlns:wp="http://schemas.openxmlformats.org/drawingml/2006/wordprocessingDrawing" xmlns:w10="urn:schemas-microsoft-com:office:word" xmlns:w="http://schemas.openxmlformats.org/wordprocessingml/2006/main" xmlns:w14="http://schemas.microsoft.com/office/word/2010/wordml" xmlns:w15="http://schemas.microsoft.com/office/word/2012/wordml" xmlns:w16se="http://schemas.microsoft.com/office/word/2015/wordml/symex" xmlns:wpg="http://schemas.microsoft.com/office/word/2010/wordprocessingGroup" xmlns:wpi="http://schemas.microsoft.com/office/word/2010/wordprocessingInk" xmlns:wne="http://schemas.microsoft.com/office/word/2006/wordml" xmlns:wps="http://schemas.microsoft.com/office/word/2010/wordprocessingShape" mc:Ignorable="w14 w15 w16se wp14">
+<w:footnotes xmlns:wpc="http://schemas.microsoft.com/office/word/2010/wordprocessingCanvas" xmlns:cx="http://schemas.microsoft.com/office/drawing/2014/chartex" xmlns:cx1="http://schemas.microsoft.com/office/drawing/2015/9/8/chartex" xmlns:mc="http://schemas.openxmlformats.org/markup-compatibility/2006" xmlns:o="urn:schemas-microsoft-com:office:office" xmlns:r="http://schemas.openxmlformats.org/officeDocument/2006/relationships" xmlns:m="http://schemas.openxmlformats.org/officeDocument/2006/math" xmlns:v="urn:schemas-microsoft-com:vml" xmlns:wp14="http://schemas.microsoft.com/office/word/2010/wordprocessingDrawing" xmlns:wp="http://schemas.openxmlformats.org/drawingml/2006/wordprocessingDrawing" xmlns:w10="urn:schemas-microsoft-com:office:word" xmlns:w="http://schemas.openxmlformats.org/wordprocessingml/2006/main" xmlns:w14="http://schemas.microsoft.com/office/word/2010/wordml" xmlns:w15="http://schemas.microsoft.com/office/word/2012/wordml" xmlns:w16se="http://schemas.microsoft.com/office/word/2015/wordml/symex" xmlns:wpg="http://schemas.microsoft.com/office/word/2010/wordprocessingGroup" xmlns:wpi="http://schemas.microsoft.com/office/word/2010/wordprocessingInk" xmlns:wne="http://schemas.microsoft.com/office/word/2006/wordml" xmlns:wps="http://schemas.microsoft.com/office/word/2010/wordprocessingShape" mc:Ignorable="w14 w15 w16se wp14">
   <w:footnote w:type="separator" w:id="-1">
     <w:p>
       <w:pPr>
@@ -4850,7 +4642,7 @@
 </file>
 
 <file path=word/header1.xml><?xml version="1.0" encoding="utf-8"?>
-<w:hdr xmlns:wpc="http://schemas.microsoft.com/office/word/2010/wordprocessingCanvas" xmlns:cx="http://schemas.microsoft.com/office/drawing/2014/chartex" xmlns:mc="http://schemas.openxmlformats.org/markup-compatibility/2006" xmlns:o="urn:schemas-microsoft-com:office:office" xmlns:r="http://schemas.openxmlformats.org/officeDocument/2006/relationships" xmlns:m="http://schemas.openxmlformats.org/officeDocument/2006/math" xmlns:v="urn:schemas-microsoft-com:vml" xmlns:wp14="http://schemas.microsoft.com/office/word/2010/wordprocessingDrawing" xmlns:wp="http://schemas.openxmlformats.org/drawingml/2006/wordprocessingDrawing" xmlns:w10="urn:schemas-microsoft-com:office:word" xmlns:w="http://schemas.openxmlformats.org/wordprocessingml/2006/main" xmlns:w14="http://schemas.microsoft.com/office/word/2010/wordml" xmlns:w15="http://schemas.microsoft.com/office/word/2012/wordml" xmlns:w16se="http://schemas.microsoft.com/office/word/2015/wordml/symex" xmlns:wpg="http://schemas.microsoft.com/office/word/2010/wordprocessingGroup" xmlns:wpi="http://schemas.microsoft.com/office/word/2010/wordprocessingInk" xmlns:wne="http://schemas.microsoft.com/office/word/2006/wordml" xmlns:wps="http://schemas.microsoft.com/office/word/2010/wordprocessingShape" mc:Ignorable="w14 w15 w16se wp14">
+<w:hdr xmlns:wpc="http://schemas.microsoft.com/office/word/2010/wordprocessingCanvas" xmlns:cx="http://schemas.microsoft.com/office/drawing/2014/chartex" xmlns:cx1="http://schemas.microsoft.com/office/drawing/2015/9/8/chartex" xmlns:mc="http://schemas.openxmlformats.org/markup-compatibility/2006" xmlns:o="urn:schemas-microsoft-com:office:office" xmlns:r="http://schemas.openxmlformats.org/officeDocument/2006/relationships" xmlns:m="http://schemas.openxmlformats.org/officeDocument/2006/math" xmlns:v="urn:schemas-microsoft-com:vml" xmlns:wp14="http://schemas.microsoft.com/office/word/2010/wordprocessingDrawing" xmlns:wp="http://schemas.openxmlformats.org/drawingml/2006/wordprocessingDrawing" xmlns:w10="urn:schemas-microsoft-com:office:word" xmlns:w="http://schemas.openxmlformats.org/wordprocessingml/2006/main" xmlns:w14="http://schemas.microsoft.com/office/word/2010/wordml" xmlns:w15="http://schemas.microsoft.com/office/word/2012/wordml" xmlns:w16se="http://schemas.microsoft.com/office/word/2015/wordml/symex" xmlns:wpg="http://schemas.microsoft.com/office/word/2010/wordprocessingGroup" xmlns:wpi="http://schemas.microsoft.com/office/word/2010/wordprocessingInk" xmlns:wne="http://schemas.microsoft.com/office/word/2006/wordml" xmlns:wps="http://schemas.microsoft.com/office/word/2010/wordprocessingShape" mc:Ignorable="w14 w15 w16se wp14">
   <w:p>
     <w:pPr>
       <w:pStyle w:val="Encabezado"/>
@@ -4994,7 +4786,7 @@
             </wp:anchor>
           </w:drawing>
         </mc:Choice>
-        <mc:Fallback xmlns:cx1="http://schemas.microsoft.com/office/drawing/2015/9/8/chartex">
+        <mc:Fallback>
           <w:pict>
             <v:rect w14:anchorId="3FEC259C" id="Rectángulo 6" o:spid="_x0000_s1032" style="position:absolute;margin-left:343.45pt;margin-top:-1.4pt;width:137pt;height:24.45pt;z-index:251659264;visibility:visible;mso-wrap-style:square;mso-width-percent:0;mso-height-percent:0;mso-wrap-distance-left:9pt;mso-wrap-distance-top:0;mso-wrap-distance-right:9pt;mso-wrap-distance-bottom:0;mso-position-horizontal:absolute;mso-position-horizontal-relative:text;mso-position-vertical:absolute;mso-position-vertical-relative:text;mso-width-percent:0;mso-height-percent:0;mso-width-relative:margin;mso-height-relative:margin;v-text-anchor:middle" o:gfxdata="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" fillcolor="#002060" stroked="f" strokeweight="1pt">
               <v:textbox>
@@ -5137,7 +4929,7 @@
 </file>
 
 <file path=word/numbering.xml><?xml version="1.0" encoding="utf-8"?>
-<w:numbering xmlns:wpc="http://schemas.microsoft.com/office/word/2010/wordprocessingCanvas" xmlns:cx="http://schemas.microsoft.com/office/drawing/2014/chartex" xmlns:mc="http://schemas.openxmlformats.org/markup-compatibility/2006" xmlns:o="urn:schemas-microsoft-com:office:office" xmlns:r="http://schemas.openxmlformats.org/officeDocument/2006/relationships" xmlns:m="http://schemas.openxmlformats.org/officeDocument/2006/math" xmlns:v="urn:schemas-microsoft-com:vml" xmlns:wp14="http://schemas.microsoft.com/office/word/2010/wordprocessingDrawing" xmlns:wp="http://schemas.openxmlformats.org/drawingml/2006/wordprocessingDrawing" xmlns:w10="urn:schemas-microsoft-com:office:word" xmlns:w="http://schemas.openxmlformats.org/wordprocessingml/2006/main" xmlns:w14="http://schemas.microsoft.com/office/word/2010/wordml" xmlns:w15="http://schemas.microsoft.com/office/word/2012/wordml" xmlns:w16se="http://schemas.microsoft.com/office/word/2015/wordml/symex" xmlns:wpg="http://schemas.microsoft.com/office/word/2010/wordprocessingGroup" xmlns:wpi="http://schemas.microsoft.com/office/word/2010/wordprocessingInk" xmlns:wne="http://schemas.microsoft.com/office/word/2006/wordml" xmlns:wps="http://schemas.microsoft.com/office/word/2010/wordprocessingShape" mc:Ignorable="w14 w15 w16se wp14">
+<w:numbering xmlns:wpc="http://schemas.microsoft.com/office/word/2010/wordprocessingCanvas" xmlns:cx="http://schemas.microsoft.com/office/drawing/2014/chartex" xmlns:cx1="http://schemas.microsoft.com/office/drawing/2015/9/8/chartex" xmlns:mc="http://schemas.openxmlformats.org/markup-compatibility/2006" xmlns:o="urn:schemas-microsoft-com:office:office" xmlns:r="http://schemas.openxmlformats.org/officeDocument/2006/relationships" xmlns:m="http://schemas.openxmlformats.org/officeDocument/2006/math" xmlns:v="urn:schemas-microsoft-com:vml" xmlns:wp14="http://schemas.microsoft.com/office/word/2010/wordprocessingDrawing" xmlns:wp="http://schemas.openxmlformats.org/drawingml/2006/wordprocessingDrawing" xmlns:w10="urn:schemas-microsoft-com:office:word" xmlns:w="http://schemas.openxmlformats.org/wordprocessingml/2006/main" xmlns:w14="http://schemas.microsoft.com/office/word/2010/wordml" xmlns:w15="http://schemas.microsoft.com/office/word/2012/wordml" xmlns:w16se="http://schemas.microsoft.com/office/word/2015/wordml/symex" xmlns:wpg="http://schemas.microsoft.com/office/word/2010/wordprocessingGroup" xmlns:wpi="http://schemas.microsoft.com/office/word/2010/wordprocessingInk" xmlns:wne="http://schemas.microsoft.com/office/word/2006/wordml" xmlns:wps="http://schemas.microsoft.com/office/word/2010/wordprocessingShape" mc:Ignorable="w14 w15 w16se wp14">
   <w:abstractNum w:abstractNumId="0" w15:restartNumberingAfterBreak="0">
     <w:nsid w:val="33767D3B"/>
     <w:multiLevelType w:val="multilevel"/>
@@ -5753,14 +5545,6 @@
     <w:abstractNumId w:val="3"/>
   </w:num>
 </w:numbering>
-</file>
-
-<file path=word/people.xml><?xml version="1.0" encoding="utf-8"?>
-<w15:people xmlns:wpc="http://schemas.microsoft.com/office/word/2010/wordprocessingCanvas" xmlns:cx="http://schemas.microsoft.com/office/drawing/2014/chartex" xmlns:mc="http://schemas.openxmlformats.org/markup-compatibility/2006" xmlns:o="urn:schemas-microsoft-com:office:office" xmlns:r="http://schemas.openxmlformats.org/officeDocument/2006/relationships" xmlns:m="http://schemas.openxmlformats.org/officeDocument/2006/math" xmlns:v="urn:schemas-microsoft-com:vml" xmlns:wp14="http://schemas.microsoft.com/office/word/2010/wordprocessingDrawing" xmlns:wp="http://schemas.openxmlformats.org/drawingml/2006/wordprocessingDrawing" xmlns:w10="urn:schemas-microsoft-com:office:word" xmlns:w="http://schemas.openxmlformats.org/wordprocessingml/2006/main" xmlns:w14="http://schemas.microsoft.com/office/word/2010/wordml" xmlns:w15="http://schemas.microsoft.com/office/word/2012/wordml" xmlns:w16se="http://schemas.microsoft.com/office/word/2015/wordml/symex" xmlns:wpg="http://schemas.microsoft.com/office/word/2010/wordprocessingGroup" xmlns:wpi="http://schemas.microsoft.com/office/word/2010/wordprocessingInk" xmlns:wne="http://schemas.microsoft.com/office/word/2006/wordml" xmlns:wps="http://schemas.microsoft.com/office/word/2010/wordprocessingShape" mc:Ignorable="w14 w15 w16se wp14">
-  <w15:person w15:author="INAP-QA">
-    <w15:presenceInfo w15:providerId="Windows Live" w15:userId="9ae1c0a492cadcaf"/>
-  </w15:person>
-</w15:people>
 </file>
 
 <file path=word/styles.xml><?xml version="1.0" encoding="utf-8"?>
@@ -6784,7 +6568,7 @@
 </file>
 
 <file path=customXml/itemProps1.xml><?xml version="1.0" encoding="utf-8"?>
-<ds:datastoreItem xmlns:ds="http://schemas.openxmlformats.org/officeDocument/2006/customXml" ds:itemID="{13EECFA6-8443-4B95-8581-7D0FE934F624}">
+<ds:datastoreItem xmlns:ds="http://schemas.openxmlformats.org/officeDocument/2006/customXml" ds:itemID="{D05B74C2-142B-4745-B131-121AFA17B636}">
   <ds:schemaRefs>
     <ds:schemaRef ds:uri="http://schemas.openxmlformats.org/officeDocument/2006/bibliography"/>
   </ds:schemaRefs>

</xml_diff>